<commit_message>
increased functionality and manipulation
</commit_message>
<xml_diff>
--- a/Sai_final/interaction.docx
+++ b/Sai_final/interaction.docx
@@ -39,7 +39,7 @@
       <w:r>
         <w:t xml:space="preserve"> OpenCV </w:t>
       </w:r>
-      <w:hyperlink r:id="rId4" w:history="1">
+      <w:hyperlink r:id="rId6" w:history="1">
         <w:r>
           <w:rPr>
             <w:rStyle w:val="a3"/>
@@ -49,7 +49,7 @@
       </w:hyperlink>
     </w:p>
     <w:p>
-      <w:hyperlink r:id="rId5" w:history="1">
+      <w:hyperlink r:id="rId7" w:history="1">
         <w:r>
           <w:rPr>
             <w:rStyle w:val="a3"/>
@@ -130,7 +130,7 @@
     </w:p>
     <w:p/>
     <w:p>
-      <w:hyperlink r:id="rId6" w:history="1">
+      <w:hyperlink r:id="rId8" w:history="1">
         <w:r>
           <w:rPr>
             <w:rStyle w:val="a3"/>
@@ -140,7 +140,7 @@
       </w:hyperlink>
     </w:p>
     <w:p>
-      <w:hyperlink r:id="rId7" w:history="1">
+      <w:hyperlink r:id="rId9" w:history="1">
         <w:r>
           <w:rPr>
             <w:rStyle w:val="a3"/>
@@ -209,7 +209,7 @@
       </w:r>
     </w:p>
     <w:p>
-      <w:hyperlink r:id="rId8" w:history="1">
+      <w:hyperlink r:id="rId10" w:history="1">
         <w:r>
           <w:rPr>
             <w:rStyle w:val="a3"/>
@@ -321,7 +321,7 @@
       </w:r>
     </w:p>
     <w:p>
-      <w:hyperlink r:id="rId9" w:history="1">
+      <w:hyperlink r:id="rId11" w:history="1">
         <w:r>
           <w:rPr>
             <w:rStyle w:val="a3"/>
@@ -343,7 +343,7 @@
       </w:r>
     </w:p>
     <w:p>
-      <w:hyperlink r:id="rId10" w:history="1">
+      <w:hyperlink r:id="rId12" w:history="1">
         <w:r>
           <w:rPr>
             <w:rStyle w:val="a3"/>
@@ -353,7 +353,7 @@
       </w:hyperlink>
     </w:p>
     <w:p>
-      <w:hyperlink r:id="rId11" w:anchor="!/episode1" w:history="1">
+      <w:hyperlink r:id="rId13" w:anchor="!/episode1" w:history="1">
         <w:r>
           <w:rPr>
             <w:rStyle w:val="a3"/>
@@ -363,7 +363,7 @@
       </w:hyperlink>
     </w:p>
     <w:p>
-      <w:hyperlink r:id="rId12" w:history="1">
+      <w:hyperlink r:id="rId14" w:history="1">
         <w:r>
           <w:rPr>
             <w:rStyle w:val="a3"/>
@@ -373,7 +373,7 @@
       </w:hyperlink>
     </w:p>
     <w:p>
-      <w:hyperlink r:id="rId13" w:history="1">
+      <w:hyperlink r:id="rId15" w:history="1">
         <w:r>
           <w:rPr>
             <w:rStyle w:val="a3"/>
@@ -453,7 +453,7 @@
           <w:rStyle w:val="a3"/>
         </w:rPr>
       </w:pPr>
-      <w:hyperlink r:id="rId14" w:history="1">
+      <w:hyperlink r:id="rId16" w:history="1">
         <w:r>
           <w:rPr>
             <w:rStyle w:val="a3"/>
@@ -463,7 +463,7 @@
       </w:hyperlink>
     </w:p>
     <w:p>
-      <w:hyperlink r:id="rId15" w:history="1">
+      <w:hyperlink r:id="rId17" w:history="1">
         <w:r>
           <w:rPr>
             <w:rStyle w:val="a3"/>
@@ -611,7 +611,7 @@
         </w:rPr>
         <w:t xml:space="preserve"> </w:t>
       </w:r>
-      <w:hyperlink r:id="rId16" w:history="1">
+      <w:hyperlink r:id="rId18" w:history="1">
         <w:r>
           <w:rPr>
             <w:rStyle w:val="a3"/>
@@ -639,7 +639,7 @@
       </w:r>
     </w:p>
     <w:p>
-      <w:hyperlink r:id="rId17" w:history="1">
+      <w:hyperlink r:id="rId19" w:history="1">
         <w:r>
           <w:rPr>
             <w:rStyle w:val="a3"/>
@@ -649,7 +649,7 @@
       </w:hyperlink>
     </w:p>
     <w:p>
-      <w:hyperlink r:id="rId18" w:history="1">
+      <w:hyperlink r:id="rId20" w:history="1">
         <w:r>
           <w:rPr>
             <w:rStyle w:val="a3"/>
@@ -719,7 +719,7 @@
           <w:rStyle w:val="a3"/>
         </w:rPr>
       </w:pPr>
-      <w:hyperlink r:id="rId19" w:history="1">
+      <w:hyperlink r:id="rId21" w:history="1">
         <w:r>
           <w:rPr>
             <w:rStyle w:val="a3"/>
@@ -754,7 +754,7 @@
       </w:r>
     </w:p>
     <w:p>
-      <w:hyperlink r:id="rId20" w:history="1">
+      <w:hyperlink r:id="rId22" w:history="1">
         <w:r>
           <w:rPr>
             <w:rStyle w:val="a3"/>
@@ -782,7 +782,7 @@
       </w:r>
     </w:p>
     <w:p>
-      <w:hyperlink r:id="rId21" w:history="1">
+      <w:hyperlink r:id="rId23" w:history="1">
         <w:r>
           <w:rPr>
             <w:rStyle w:val="a3"/>
@@ -801,7 +801,7 @@
       </w:r>
     </w:p>
     <w:p>
-      <w:hyperlink r:id="rId22" w:history="1">
+      <w:hyperlink r:id="rId24" w:history="1">
         <w:r>
           <w:rPr>
             <w:rStyle w:val="a3"/>
@@ -820,7 +820,7 @@
       </w:r>
     </w:p>
     <w:p>
-      <w:hyperlink r:id="rId23" w:history="1">
+      <w:hyperlink r:id="rId25" w:history="1">
         <w:r>
           <w:rPr>
             <w:rStyle w:val="a3"/>
@@ -848,7 +848,7 @@
       </w:r>
     </w:p>
     <w:p>
-      <w:hyperlink r:id="rId24" w:history="1">
+      <w:hyperlink r:id="rId26" w:history="1">
         <w:r>
           <w:rPr>
             <w:rStyle w:val="a3"/>
@@ -858,7 +858,7 @@
       </w:hyperlink>
     </w:p>
     <w:p>
-      <w:hyperlink r:id="rId25" w:history="1">
+      <w:hyperlink r:id="rId27" w:history="1">
         <w:r>
           <w:rPr>
             <w:rStyle w:val="a3"/>
@@ -880,7 +880,7 @@
       </w:r>
     </w:p>
     <w:p>
-      <w:hyperlink r:id="rId26" w:history="1">
+      <w:hyperlink r:id="rId28" w:history="1">
         <w:r>
           <w:rPr>
             <w:rStyle w:val="a3"/>
@@ -890,7 +890,7 @@
       </w:hyperlink>
     </w:p>
     <w:p>
-      <w:hyperlink r:id="rId27" w:history="1">
+      <w:hyperlink r:id="rId29" w:history="1">
         <w:r>
           <w:rPr>
             <w:rStyle w:val="a3"/>
@@ -912,7 +912,7 @@
       </w:r>
     </w:p>
     <w:p>
-      <w:hyperlink r:id="rId28" w:history="1">
+      <w:hyperlink r:id="rId30" w:history="1">
         <w:r>
           <w:rPr>
             <w:rStyle w:val="a3"/>
@@ -941,7 +941,7 @@
       <w:r>
         <w:t xml:space="preserve">Ski- </w:t>
       </w:r>
-      <w:hyperlink r:id="rId29" w:history="1">
+      <w:hyperlink r:id="rId31" w:history="1">
         <w:r>
           <w:rPr>
             <w:rStyle w:val="a3"/>
@@ -956,7 +956,7 @@
       </w:r>
     </w:p>
     <w:p>
-      <w:hyperlink r:id="rId30" w:history="1">
+      <w:hyperlink r:id="rId32" w:history="1">
         <w:r>
           <w:rPr>
             <w:rStyle w:val="a3"/>
@@ -975,7 +975,7 @@
       <w:r>
         <w:t xml:space="preserve">urfing- </w:t>
       </w:r>
-      <w:hyperlink r:id="rId31" w:history="1">
+      <w:hyperlink r:id="rId33" w:history="1">
         <w:r>
           <w:rPr>
             <w:rStyle w:val="a3"/>
@@ -985,7 +985,7 @@
       </w:hyperlink>
     </w:p>
     <w:p>
-      <w:hyperlink r:id="rId32" w:history="1">
+      <w:hyperlink r:id="rId34" w:history="1">
         <w:r>
           <w:rPr>
             <w:rStyle w:val="a3"/>
@@ -1004,7 +1004,7 @@
       <w:r>
         <w:t>icycle-</w:t>
       </w:r>
-      <w:hyperlink r:id="rId33" w:history="1">
+      <w:hyperlink r:id="rId35" w:history="1">
         <w:r>
           <w:rPr>
             <w:rStyle w:val="a3"/>
@@ -1030,7 +1030,7 @@
       <w:r>
         <w:t>rone-</w:t>
       </w:r>
-      <w:hyperlink r:id="rId34" w:history="1">
+      <w:hyperlink r:id="rId36" w:history="1">
         <w:r>
           <w:rPr>
             <w:rStyle w:val="a3"/>
@@ -1051,7 +1051,7 @@
       </w:r>
     </w:p>
     <w:p>
-      <w:hyperlink r:id="rId35" w:history="1">
+      <w:hyperlink r:id="rId37" w:history="1">
         <w:r>
           <w:rPr>
             <w:rStyle w:val="a3"/>
@@ -1072,7 +1072,7 @@
       </w:r>
     </w:p>
     <w:p>
-      <w:hyperlink r:id="rId36" w:history="1">
+      <w:hyperlink r:id="rId38" w:history="1">
         <w:r>
           <w:rPr>
             <w:rStyle w:val="a3"/>
@@ -1090,7 +1090,7 @@
       </w:r>
     </w:p>
     <w:p>
-      <w:hyperlink r:id="rId37" w:history="1">
+      <w:hyperlink r:id="rId39" w:history="1">
         <w:r>
           <w:rPr>
             <w:rStyle w:val="a3"/>
@@ -1111,7 +1111,7 @@
       </w:r>
     </w:p>
     <w:p>
-      <w:hyperlink r:id="rId38" w:history="1">
+      <w:hyperlink r:id="rId40" w:history="1">
         <w:r>
           <w:rPr>
             <w:rStyle w:val="a3"/>
@@ -1138,7 +1138,7 @@
       </w:r>
     </w:p>
     <w:p>
-      <w:hyperlink r:id="rId39" w:history="1">
+      <w:hyperlink r:id="rId41" w:history="1">
         <w:r>
           <w:rPr>
             <w:rStyle w:val="a3"/>
@@ -1156,7 +1156,7 @@
       </w:r>
     </w:p>
     <w:p>
-      <w:hyperlink r:id="rId40" w:history="1">
+      <w:hyperlink r:id="rId42" w:history="1">
         <w:r>
           <w:rPr>
             <w:rStyle w:val="a3"/>
@@ -1192,7 +1192,7 @@
       </w:r>
     </w:p>
     <w:p>
-      <w:hyperlink r:id="rId41" w:history="1">
+      <w:hyperlink r:id="rId43" w:history="1">
         <w:r>
           <w:rPr>
             <w:rStyle w:val="a3"/>
@@ -1202,7 +1202,7 @@
       </w:hyperlink>
     </w:p>
     <w:p>
-      <w:hyperlink r:id="rId42" w:history="1">
+      <w:hyperlink r:id="rId44" w:history="1">
         <w:r>
           <w:rPr>
             <w:rStyle w:val="a3"/>
@@ -1224,7 +1224,7 @@
       </w:r>
     </w:p>
     <w:p>
-      <w:hyperlink r:id="rId43" w:history="1">
+      <w:hyperlink r:id="rId45" w:history="1">
         <w:r>
           <w:rPr>
             <w:rStyle w:val="a3"/>
@@ -1246,7 +1246,7 @@
       </w:r>
     </w:p>
     <w:p>
-      <w:hyperlink r:id="rId44" w:history="1">
+      <w:hyperlink r:id="rId46" w:history="1">
         <w:r>
           <w:rPr>
             <w:rStyle w:val="a3"/>
@@ -1272,7 +1272,7 @@
       </w:r>
     </w:p>
     <w:p>
-      <w:hyperlink r:id="rId45" w:history="1">
+      <w:hyperlink r:id="rId47" w:history="1">
         <w:r>
           <w:rPr>
             <w:rStyle w:val="a3"/>
@@ -1309,7 +1309,7 @@
       </w:r>
     </w:p>
     <w:p>
-      <w:hyperlink r:id="rId46" w:history="1">
+      <w:hyperlink r:id="rId48" w:history="1">
         <w:r>
           <w:rPr>
             <w:rStyle w:val="a3"/>
@@ -1328,7 +1328,7 @@
       </w:r>
     </w:p>
     <w:p>
-      <w:hyperlink r:id="rId47" w:history="1">
+      <w:hyperlink r:id="rId49" w:history="1">
         <w:r>
           <w:rPr>
             <w:rStyle w:val="a3"/>
@@ -1347,7 +1347,7 @@
       </w:r>
     </w:p>
     <w:p>
-      <w:hyperlink r:id="rId48" w:history="1">
+      <w:hyperlink r:id="rId50" w:history="1">
         <w:r>
           <w:rPr>
             <w:rStyle w:val="a3"/>
@@ -1375,7 +1375,7 @@
       </w:r>
     </w:p>
     <w:p>
-      <w:hyperlink r:id="rId49" w:history="1">
+      <w:hyperlink r:id="rId51" w:history="1">
         <w:r>
           <w:rPr>
             <w:rStyle w:val="a3"/>
@@ -1427,7 +1427,7 @@
           <w:color w:val="FF0000"/>
         </w:rPr>
       </w:pPr>
-      <w:hyperlink r:id="rId50" w:history="1">
+      <w:hyperlink r:id="rId52" w:history="1">
         <w:r>
           <w:rPr>
             <w:rStyle w:val="a3"/>
@@ -1459,7 +1459,7 @@
       </w:r>
     </w:p>
     <w:p>
-      <w:hyperlink r:id="rId51" w:history="1">
+      <w:hyperlink r:id="rId53" w:history="1">
         <w:r>
           <w:rPr>
             <w:rStyle w:val="a3"/>
@@ -1469,7 +1469,7 @@
       </w:hyperlink>
     </w:p>
     <w:p>
-      <w:hyperlink r:id="rId52" w:history="1">
+      <w:hyperlink r:id="rId54" w:history="1">
         <w:r>
           <w:rPr>
             <w:rStyle w:val="a3"/>
@@ -1479,7 +1479,7 @@
       </w:hyperlink>
     </w:p>
     <w:p>
-      <w:hyperlink r:id="rId53" w:history="1">
+      <w:hyperlink r:id="rId55" w:history="1">
         <w:r>
           <w:rPr>
             <w:rStyle w:val="a3"/>
@@ -1489,7 +1489,7 @@
       </w:hyperlink>
     </w:p>
     <w:p>
-      <w:hyperlink r:id="rId54" w:history="1">
+      <w:hyperlink r:id="rId56" w:history="1">
         <w:r>
           <w:rPr>
             <w:rStyle w:val="a3"/>
@@ -1499,7 +1499,7 @@
       </w:hyperlink>
     </w:p>
     <w:p>
-      <w:hyperlink r:id="rId55" w:history="1">
+      <w:hyperlink r:id="rId57" w:history="1">
         <w:r>
           <w:rPr>
             <w:rStyle w:val="a3"/>
@@ -1509,7 +1509,7 @@
       </w:hyperlink>
     </w:p>
     <w:p>
-      <w:hyperlink r:id="rId56" w:history="1">
+      <w:hyperlink r:id="rId58" w:history="1">
         <w:r>
           <w:rPr>
             <w:rStyle w:val="a3"/>
@@ -1517,16 +1517,406 @@
           <w:t>https://cycling74.com/forums/mapping-4k-360-video-onto-a-sphere-sharing</w:t>
         </w:r>
       </w:hyperlink>
+    </w:p>
+    <w:p>
+      <w:pPr>
+        <w:rPr>
+          <w:color w:val="FF0000"/>
+        </w:rPr>
+      </w:pPr>
+    </w:p>
+    <w:p>
+      <w:r>
+        <w:rPr>
+          <w:rFonts w:hint="eastAsia"/>
+        </w:rPr>
+        <w:t>19.</w:t>
+      </w:r>
+      <w:r>
+        <w:t xml:space="preserve"> </w:t>
+      </w:r>
+      <w:r>
+        <w:t xml:space="preserve">360 video/image </w:t>
+      </w:r>
+      <w:r>
+        <w:rPr>
+          <w:rFonts w:hint="eastAsia"/>
+        </w:rPr>
+        <w:t>navigation</w:t>
+      </w:r>
+      <w:r>
+        <w:t>/interaction</w:t>
+      </w:r>
+    </w:p>
+    <w:p>
+      <w:hyperlink r:id="rId59" w:history="1">
+        <w:r>
+          <w:rPr>
+            <w:rStyle w:val="a3"/>
+          </w:rPr>
+          <w:t>https://www.jeffreyshawcompendium.com/portfolio/pure-land-360/</w:t>
+        </w:r>
+      </w:hyperlink>
+    </w:p>
+    <w:p>
+      <w:hyperlink r:id="rId60" w:history="1">
+        <w:r>
+          <w:rPr>
+            <w:rStyle w:val="a3"/>
+          </w:rPr>
+          <w:t>https://www.jeffreyshawcompendium.com/portfolio/we-are-like-vapours/</w:t>
+        </w:r>
+      </w:hyperlink>
+    </w:p>
+    <w:p>
+      <w:hyperlink r:id="rId61" w:history="1">
+        <w:r>
+          <w:rPr>
+            <w:rStyle w:val="a3"/>
+          </w:rPr>
+          <w:t>https://www.jeffreyshawcompendium.com/portfolio/eye-of-nagaur/</w:t>
+        </w:r>
+      </w:hyperlink>
+    </w:p>
+    <w:p>
+      <w:hyperlink r:id="rId62" w:history="1">
+        <w:r>
+          <w:rPr>
+            <w:rStyle w:val="a3"/>
+          </w:rPr>
+          <w:t>https://www.youtube.com/watch?v=2Lq86MKesG4</w:t>
+        </w:r>
+      </w:hyperlink>
+      <w:r>
+        <w:t xml:space="preserve"> (new York)</w:t>
+      </w:r>
+    </w:p>
+    <w:p>
+      <w:r>
+        <w:rPr>
+          <w:rFonts w:hint="eastAsia"/>
+        </w:rPr>
+        <w:t>2</w:t>
+      </w:r>
+      <w:r>
+        <w:t>0. media</w:t>
+      </w:r>
+    </w:p>
+    <w:p>
+      <w:r>
+        <w:rPr>
+          <w:rFonts w:hint="eastAsia"/>
+        </w:rPr>
+        <w:t>沉浸式话剧，话剧，</w:t>
+      </w:r>
+      <w:r>
+        <w:t>B</w:t>
+      </w:r>
+      <w:proofErr w:type="gramStart"/>
+      <w:r>
+        <w:rPr>
+          <w:rFonts w:hint="eastAsia"/>
+        </w:rPr>
+        <w:t>站混剪</w:t>
+      </w:r>
+      <w:proofErr w:type="gramEnd"/>
+      <w:r>
+        <w:rPr>
+          <w:rFonts w:hint="eastAsia"/>
+        </w:rPr>
+        <w:t>，故宫画作（静态-动态）</w:t>
+      </w:r>
+      <w:r>
+        <w:rPr>
+          <w:rFonts w:hint="eastAsia"/>
+        </w:rPr>
+        <w:t>，故宫全景视频</w:t>
+      </w:r>
+    </w:p>
+    <w:p/>
+    <w:p>
+      <w:hyperlink r:id="rId63" w:history="1">
+        <w:r>
+          <w:rPr>
+            <w:rStyle w:val="a3"/>
+          </w:rPr>
+          <w:t>http://minghuaji.dpm.org.cn/</w:t>
+        </w:r>
+      </w:hyperlink>
+    </w:p>
+    <w:p>
+      <w:hyperlink r:id="rId64" w:history="1">
+        <w:r>
+          <w:rPr>
+            <w:rStyle w:val="a3"/>
+          </w:rPr>
+          <w:t>https://www.digitaling.com/articles/37918.html</w:t>
+        </w:r>
+      </w:hyperlink>
+    </w:p>
+    <w:p>
+      <w:hyperlink r:id="rId65" w:history="1">
+        <w:r>
+          <w:rPr>
+            <w:rStyle w:val="a3"/>
+          </w:rPr>
+          <w:t>https://www.bilibili.com/video/av47965849/?spm_id_from=333.788.videocard.1</w:t>
+        </w:r>
+      </w:hyperlink>
+    </w:p>
+    <w:p>
+      <w:pPr>
+        <w:rPr>
+          <w:rStyle w:val="a3"/>
+        </w:rPr>
+      </w:pPr>
+      <w:hyperlink r:id="rId66" w:history="1">
+        <w:r>
+          <w:rPr>
+            <w:rStyle w:val="a3"/>
+          </w:rPr>
+          <w:t>https://www.bilibili.com/video/av17337777/?spm_id_from=333.788.videocard.4</w:t>
+        </w:r>
+      </w:hyperlink>
+    </w:p>
+    <w:p>
+      <w:r>
+        <w:rPr>
+          <w:rFonts w:hint="eastAsia"/>
+        </w:rPr>
+        <w:t>千里江山图游戏</w:t>
+      </w:r>
+    </w:p>
+    <w:p>
+      <w:hyperlink r:id="rId67" w:history="1">
+        <w:r>
+          <w:rPr>
+            <w:rStyle w:val="a3"/>
+          </w:rPr>
+          <w:t>https://xw.qq.com/cmsid/20190402A07EJW00</w:t>
+        </w:r>
+      </w:hyperlink>
+      <w:r>
+        <w:t xml:space="preserve"> </w:t>
+      </w:r>
+      <w:r>
+        <w:rPr>
+          <w:rFonts w:hint="eastAsia"/>
+        </w:rPr>
+        <w:t>（故宫）</w:t>
+      </w:r>
+    </w:p>
+    <w:p/>
+    <w:p>
+      <w:r>
+        <w:rPr>
+          <w:rFonts w:hint="eastAsia"/>
+        </w:rPr>
+        <w:t>2</w:t>
+      </w:r>
+      <w:r>
+        <w:t>1.</w:t>
+      </w:r>
+      <w:r>
+        <w:rPr>
+          <w:rFonts w:hint="eastAsia"/>
+        </w:rPr>
+        <w:t>清明上河图</w:t>
+      </w:r>
+    </w:p>
+    <w:p>
+      <w:hyperlink r:id="rId68" w:history="1">
+        <w:r>
+          <w:rPr>
+            <w:rStyle w:val="a3"/>
+          </w:rPr>
+          <w:t>https://www.youtube.com/watch?v=kxff-4GktOI</w:t>
+        </w:r>
+      </w:hyperlink>
+      <w:r>
+        <w:t xml:space="preserve"> </w:t>
+      </w:r>
+      <w:r>
+        <w:rPr>
+          <w:rFonts w:hint="eastAsia"/>
+        </w:rPr>
+        <w:t>讲解</w:t>
+      </w:r>
+    </w:p>
+    <w:p>
+      <w:hyperlink r:id="rId69" w:history="1">
+        <w:r>
+          <w:rPr>
+            <w:rStyle w:val="a3"/>
+          </w:rPr>
+          <w:t>https://www.youtube.com/watch?v=YVEXzEZzsMI</w:t>
+        </w:r>
+      </w:hyperlink>
+    </w:p>
+    <w:p>
+      <w:hyperlink r:id="rId70" w:history="1">
+        <w:r>
+          <w:rPr>
+            <w:rStyle w:val="a3"/>
+          </w:rPr>
+          <w:t>https://www.youtube.com/watch?v=SbzQ-JPlc9g</w:t>
+        </w:r>
+      </w:hyperlink>
+    </w:p>
+    <w:p>
+      <w:hyperlink r:id="rId71" w:history="1">
+        <w:r>
+          <w:rPr>
+            <w:rStyle w:val="a3"/>
+          </w:rPr>
+          <w:t>https://www.youtube.com/watch?v=E2UNgcEwBck</w:t>
+        </w:r>
+      </w:hyperlink>
+    </w:p>
+    <w:p>
+      <w:pPr>
+        <w:rPr>
+          <w:rStyle w:val="a3"/>
+        </w:rPr>
+      </w:pPr>
+      <w:hyperlink r:id="rId72" w:history="1">
+        <w:r>
+          <w:rPr>
+            <w:rStyle w:val="a3"/>
+          </w:rPr>
+          <w:t>https://www.youtube.com/watch?v=NJNOVG4pFqg</w:t>
+        </w:r>
+      </w:hyperlink>
+    </w:p>
+    <w:p>
+      <w:pPr>
+        <w:rPr>
+          <w:rStyle w:val="a3"/>
+        </w:rPr>
+      </w:pPr>
+    </w:p>
+    <w:p>
+      <w:pPr>
+        <w:rPr>
+          <w:rStyle w:val="a3"/>
+          <w:color w:val="auto"/>
+          <w:u w:val="none"/>
+        </w:rPr>
+      </w:pPr>
+      <w:r>
+        <w:rPr>
+          <w:rFonts w:hint="eastAsia"/>
+          <w:highlight w:val="yellow"/>
+        </w:rPr>
+        <w:t>2</w:t>
+      </w:r>
+      <w:r>
+        <w:rPr>
+          <w:highlight w:val="yellow"/>
+        </w:rPr>
+        <w:t>2.</w:t>
+      </w:r>
+      <w:r>
+        <w:rPr>
+          <w:rFonts w:hint="eastAsia"/>
+          <w:highlight w:val="yellow"/>
+        </w:rPr>
+        <w:t xml:space="preserve"> </w:t>
+      </w:r>
+      <w:r>
+        <w:rPr>
+          <w:highlight w:val="yellow"/>
+        </w:rPr>
+        <w:t>navigation + midi control</w:t>
+      </w:r>
+    </w:p>
+    <w:p>
+      <w:pPr>
+        <w:rPr>
+          <w:rStyle w:val="a3"/>
+        </w:rPr>
+      </w:pPr>
+      <w:hyperlink r:id="rId73" w:history="1">
+        <w:r>
+          <w:rPr>
+            <w:rStyle w:val="a3"/>
+          </w:rPr>
+          <w:t>https://vimeo.com/90654648</w:t>
+        </w:r>
+      </w:hyperlink>
+    </w:p>
+    <w:p>
+      <w:pPr>
+        <w:rPr>
+          <w:rStyle w:val="a3"/>
+        </w:rPr>
+      </w:pPr>
+    </w:p>
+    <w:p>
+      <w:pPr>
+        <w:rPr>
+          <w:rStyle w:val="a3"/>
+          <w:rFonts w:hint="eastAsia"/>
+          <w:color w:val="auto"/>
+          <w:u w:val="none"/>
+        </w:rPr>
+      </w:pPr>
+      <w:r>
+        <w:rPr>
+          <w:rFonts w:hint="eastAsia"/>
+          <w:highlight w:val="yellow"/>
+        </w:rPr>
+        <w:t>2</w:t>
+      </w:r>
+      <w:r>
+        <w:rPr>
+          <w:highlight w:val="yellow"/>
+        </w:rPr>
+        <w:t>3</w:t>
+      </w:r>
+      <w:r>
+        <w:rPr>
+          <w:highlight w:val="yellow"/>
+        </w:rPr>
+        <w:t>.</w:t>
+      </w:r>
+      <w:r>
+        <w:rPr>
+          <w:rFonts w:hint="eastAsia"/>
+          <w:highlight w:val="yellow"/>
+        </w:rPr>
+        <w:t xml:space="preserve"> </w:t>
+      </w:r>
+      <w:r>
+        <w:rPr>
+          <w:highlight w:val="yellow"/>
+        </w:rPr>
+        <w:t>shader</w:t>
+      </w:r>
+    </w:p>
+    <w:p>
+      <w:hyperlink r:id="rId74" w:history="1">
+        <w:r>
+          <w:rPr>
+            <w:rStyle w:val="a3"/>
+          </w:rPr>
+          <w:t>https://www.shadertoy.com/view/llsGW7</w:t>
+        </w:r>
+      </w:hyperlink>
+    </w:p>
+    <w:p>
+      <w:hyperlink r:id="rId75" w:history="1">
+        <w:r>
+          <w:rPr>
+            <w:rStyle w:val="a3"/>
+          </w:rPr>
+          <w:t>https://www.shadertoy.com/view/ttXGWH</w:t>
+        </w:r>
+      </w:hyperlink>
+    </w:p>
+    <w:p>
       <w:bookmarkStart w:id="0" w:name="_GoBack"/>
       <w:bookmarkEnd w:id="0"/>
-    </w:p>
-    <w:p>
-      <w:pPr>
-        <w:rPr>
-          <w:rFonts w:hint="eastAsia"/>
-          <w:color w:val="FF0000"/>
-        </w:rPr>
-      </w:pPr>
     </w:p>
     <w:sectPr>
       <w:pgSz w:w="11906" w:h="16838"/>
@@ -1536,6 +1926,44 @@
     </w:sectPr>
   </w:body>
 </w:document>
+</file>
+
+<file path=word/endnotes.xml><?xml version="1.0" encoding="utf-8"?>
+<w:endnotes xmlns:wpc="http://schemas.microsoft.com/office/word/2010/wordprocessingCanvas" xmlns:cx="http://schemas.microsoft.com/office/drawing/2014/chartex" xmlns:cx1="http://schemas.microsoft.com/office/drawing/2015/9/8/chartex" xmlns:cx2="http://schemas.microsoft.com/office/drawing/2015/10/21/chartex" xmlns:cx3="http://schemas.microsoft.com/office/drawing/2016/5/9/chartex" xmlns:cx4="http://schemas.microsoft.com/office/drawing/2016/5/10/chartex" xmlns:cx5="http://schemas.microsoft.com/office/drawing/2016/5/11/chartex" xmlns:cx6="http://schemas.microsoft.com/office/drawing/2016/5/12/chartex" xmlns:cx7="http://schemas.microsoft.com/office/drawing/2016/5/13/chartex" xmlns:cx8="http://schemas.microsoft.com/office/drawing/2016/5/14/chartex" xmlns:mc="http://schemas.openxmlformats.org/markup-compatibility/2006" xmlns:aink="http://schemas.microsoft.com/office/drawing/2016/ink" xmlns:am3d="http://schemas.microsoft.com/office/drawing/2017/model3d" xmlns:o="urn:schemas-microsoft-com:office:office" xmlns:r="http://schemas.openxmlformats.org/officeDocument/2006/relationships" xmlns:m="http://schemas.openxmlformats.org/officeDocument/2006/math" xmlns:v="urn:schemas-microsoft-com:vml" xmlns:wp14="http://schemas.microsoft.com/office/word/2010/wordprocessingDrawing" xmlns:wp="http://schemas.openxmlformats.org/drawingml/2006/wordprocessingDrawing" xmlns:w10="urn:schemas-microsoft-com:office:word" xmlns:w="http://schemas.openxmlformats.org/wordprocessingml/2006/main" xmlns:w14="http://schemas.microsoft.com/office/word/2010/wordml" xmlns:w15="http://schemas.microsoft.com/office/word/2012/wordml" xmlns:w16cid="http://schemas.microsoft.com/office/word/2016/wordml/cid" xmlns:w16se="http://schemas.microsoft.com/office/word/2015/wordml/symex" xmlns:wpg="http://schemas.microsoft.com/office/word/2010/wordprocessingGroup" xmlns:wpi="http://schemas.microsoft.com/office/word/2010/wordprocessingInk" xmlns:wne="http://schemas.microsoft.com/office/word/2006/wordml" xmlns:wps="http://schemas.microsoft.com/office/word/2010/wordprocessingShape" mc:Ignorable="w14 w15 w16se w16cid wp14">
+  <w:endnote w:type="separator" w:id="-1">
+    <w:p>
+      <w:r>
+        <w:separator/>
+      </w:r>
+    </w:p>
+  </w:endnote>
+  <w:endnote w:type="continuationSeparator" w:id="0">
+    <w:p>
+      <w:r>
+        <w:continuationSeparator/>
+      </w:r>
+    </w:p>
+  </w:endnote>
+</w:endnotes>
+</file>
+
+<file path=word/footnotes.xml><?xml version="1.0" encoding="utf-8"?>
+<w:footnotes xmlns:wpc="http://schemas.microsoft.com/office/word/2010/wordprocessingCanvas" xmlns:cx="http://schemas.microsoft.com/office/drawing/2014/chartex" xmlns:cx1="http://schemas.microsoft.com/office/drawing/2015/9/8/chartex" xmlns:cx2="http://schemas.microsoft.com/office/drawing/2015/10/21/chartex" xmlns:cx3="http://schemas.microsoft.com/office/drawing/2016/5/9/chartex" xmlns:cx4="http://schemas.microsoft.com/office/drawing/2016/5/10/chartex" xmlns:cx5="http://schemas.microsoft.com/office/drawing/2016/5/11/chartex" xmlns:cx6="http://schemas.microsoft.com/office/drawing/2016/5/12/chartex" xmlns:cx7="http://schemas.microsoft.com/office/drawing/2016/5/13/chartex" xmlns:cx8="http://schemas.microsoft.com/office/drawing/2016/5/14/chartex" xmlns:mc="http://schemas.openxmlformats.org/markup-compatibility/2006" xmlns:aink="http://schemas.microsoft.com/office/drawing/2016/ink" xmlns:am3d="http://schemas.microsoft.com/office/drawing/2017/model3d" xmlns:o="urn:schemas-microsoft-com:office:office" xmlns:r="http://schemas.openxmlformats.org/officeDocument/2006/relationships" xmlns:m="http://schemas.openxmlformats.org/officeDocument/2006/math" xmlns:v="urn:schemas-microsoft-com:vml" xmlns:wp14="http://schemas.microsoft.com/office/word/2010/wordprocessingDrawing" xmlns:wp="http://schemas.openxmlformats.org/drawingml/2006/wordprocessingDrawing" xmlns:w10="urn:schemas-microsoft-com:office:word" xmlns:w="http://schemas.openxmlformats.org/wordprocessingml/2006/main" xmlns:w14="http://schemas.microsoft.com/office/word/2010/wordml" xmlns:w15="http://schemas.microsoft.com/office/word/2012/wordml" xmlns:w16cid="http://schemas.microsoft.com/office/word/2016/wordml/cid" xmlns:w16se="http://schemas.microsoft.com/office/word/2015/wordml/symex" xmlns:wpg="http://schemas.microsoft.com/office/word/2010/wordprocessingGroup" xmlns:wpi="http://schemas.microsoft.com/office/word/2010/wordprocessingInk" xmlns:wne="http://schemas.microsoft.com/office/word/2006/wordml" xmlns:wps="http://schemas.microsoft.com/office/word/2010/wordprocessingShape" mc:Ignorable="w14 w15 w16se w16cid wp14">
+  <w:footnote w:type="separator" w:id="-1">
+    <w:p>
+      <w:r>
+        <w:separator/>
+      </w:r>
+    </w:p>
+  </w:footnote>
+  <w:footnote w:type="continuationSeparator" w:id="0">
+    <w:p>
+      <w:r>
+        <w:continuationSeparator/>
+      </w:r>
+    </w:p>
+  </w:footnote>
+</w:footnotes>
 </file>
 
 <file path=word/styles.xml><?xml version="1.0" encoding="utf-8"?>
@@ -2000,6 +2428,71 @@
       <w:shd w:val="clear" w:color="auto" w:fill="E1DFDD"/>
     </w:rPr>
   </w:style>
+  <w:style w:type="paragraph" w:styleId="a6">
+    <w:name w:val="header"/>
+    <w:basedOn w:val="a"/>
+    <w:link w:val="a7"/>
+    <w:uiPriority w:val="99"/>
+    <w:unhideWhenUsed/>
+    <w:rsid w:val="00C459A5"/>
+    <w:pPr>
+      <w:pBdr>
+        <w:bottom w:val="single" w:sz="6" w:space="1" w:color="auto"/>
+      </w:pBdr>
+      <w:tabs>
+        <w:tab w:val="center" w:pos="4153"/>
+        <w:tab w:val="right" w:pos="8306"/>
+      </w:tabs>
+      <w:snapToGrid w:val="0"/>
+      <w:jc w:val="center"/>
+    </w:pPr>
+    <w:rPr>
+      <w:sz w:val="18"/>
+      <w:szCs w:val="18"/>
+    </w:rPr>
+  </w:style>
+  <w:style w:type="character" w:customStyle="1" w:styleId="a7">
+    <w:name w:val="页眉 字符"/>
+    <w:basedOn w:val="a0"/>
+    <w:link w:val="a6"/>
+    <w:uiPriority w:val="99"/>
+    <w:rsid w:val="00C459A5"/>
+    <w:rPr>
+      <w:sz w:val="18"/>
+      <w:szCs w:val="18"/>
+    </w:rPr>
+  </w:style>
+  <w:style w:type="paragraph" w:styleId="a8">
+    <w:name w:val="footer"/>
+    <w:basedOn w:val="a"/>
+    <w:link w:val="a9"/>
+    <w:uiPriority w:val="99"/>
+    <w:unhideWhenUsed/>
+    <w:rsid w:val="00C459A5"/>
+    <w:pPr>
+      <w:tabs>
+        <w:tab w:val="center" w:pos="4153"/>
+        <w:tab w:val="right" w:pos="8306"/>
+      </w:tabs>
+      <w:snapToGrid w:val="0"/>
+      <w:jc w:val="left"/>
+    </w:pPr>
+    <w:rPr>
+      <w:sz w:val="18"/>
+      <w:szCs w:val="18"/>
+    </w:rPr>
+  </w:style>
+  <w:style w:type="character" w:customStyle="1" w:styleId="a9">
+    <w:name w:val="页脚 字符"/>
+    <w:basedOn w:val="a0"/>
+    <w:link w:val="a8"/>
+    <w:uiPriority w:val="99"/>
+    <w:rsid w:val="00C459A5"/>
+    <w:rPr>
+      <w:sz w:val="18"/>
+      <w:szCs w:val="18"/>
+    </w:rPr>
+  </w:style>
 </w:styles>
 </file>
 

</xml_diff>